<commit_message>
Added readme to allow easy view of Logic doc
</commit_message>
<xml_diff>
--- a/Jacob Hesker W4.docx
+++ b/Jacob Hesker W4.docx
@@ -79,16 +79,7 @@
         <w:t xml:space="preserve"> </w:t>
       </w:r>
       <w:r>
-        <w:t>utilized</w:t>
-      </w:r>
-      <w:r>
-        <w:t xml:space="preserve">. </w:t>
-      </w:r>
-      <w:r>
-        <w:t xml:space="preserve">I chose to look at the average sales over time based on a quarterly and monthly basis. </w:t>
-      </w:r>
-      <w:r>
-        <w:t>A four-year time-lapse seemed to offer an optimal compromise between identifying both long-term and short-term patterns for the individual products and any possible relationships they may share. Implementing the selectable key from Tableau also allows for a closer look at a particular product.</w:t>
+        <w:t>utilized. I chose to look at the average sales over time based on a quarterly and monthly basis. A four-year time-lapse seemed to offer an optimal compromise between identifying both long-term and short-term patterns for the individual products and any possible relationships they may share. Implementing the selectable key from Tableau also allows for a closer look at a particular product.</w:t>
       </w:r>
     </w:p>
     <w:p>
@@ -112,6 +103,35 @@
       <w:proofErr w:type="gramEnd"/>
       <w:r>
         <w:t xml:space="preserve"> revenue. Unlike the more widely dispersed product, this product appears to have a reasonably constant sales rate year-round.  </w:t>
+      </w:r>
+    </w:p>
+    <w:p>
+      <w:r>
+        <w:t>Many of these patterns and the possible logic that I have discussed here can have a</w:t>
+      </w:r>
+      <w:r>
+        <w:t>n enormous</w:t>
+      </w:r>
+      <w:r>
+        <w:t xml:space="preserve"> impact </w:t>
+      </w:r>
+      <w:r>
+        <w:t>on the Analyst, helping determine what avenues to pursue</w:t>
+      </w:r>
+      <w:r>
+        <w:t xml:space="preserve"> to continue their evaluation. These theories are not fact and would require further an</w:t>
+      </w:r>
+      <w:r>
+        <w:t>aly</w:t>
+      </w:r>
+      <w:r>
+        <w:t>sis to ensure validi</w:t>
+      </w:r>
+      <w:r>
+        <w:t>t</w:t>
+      </w:r>
+      <w:r>
+        <w:t>y.</w:t>
       </w:r>
     </w:p>
     <w:p>

</xml_diff>